<commit_message>
docs(fase1): actualizar Mockups y Planilla de Requerimientos; eliminar carpeta NUL accidental
</commit_message>
<xml_diff>
--- a/fase1/Documentacion Proyecto/Documento Mockups.docx
+++ b/fase1/Documentacion Proyecto/Documento Mockups.docx
@@ -37,7 +37,25 @@
           <w:szCs w:val="28"/>
           <w:lang w:val="es-UY"/>
         </w:rPr>
-        <w:t>Agregar las imágenes de acuerdo a la construcción visual</w:t>
+        <w:t xml:space="preserve">Agregar las imágenes </w:t>
+      </w:r>
+      <w:proofErr w:type="gramStart"/>
+      <w:r>
+        <w:rPr>
+          <w:sz w:val="28"/>
+          <w:szCs w:val="28"/>
+          <w:lang w:val="es-UY"/>
+        </w:rPr>
+        <w:t>de acuerdo a</w:t>
+      </w:r>
+      <w:proofErr w:type="gramEnd"/>
+      <w:r>
+        <w:rPr>
+          <w:sz w:val="28"/>
+          <w:szCs w:val="28"/>
+          <w:lang w:val="es-UY"/>
+        </w:rPr>
+        <w:t xml:space="preserve"> la construcción visual</w:t>
       </w:r>
       <w:r>
         <w:rPr>

</xml_diff>